<commit_message>
made changes to client name
</commit_message>
<xml_diff>
--- a/Requirement Document (Client Response) - eBuildify_v2.0.docx
+++ b/Requirement Document (Client Response) - eBuildify_v2.0.docx
@@ -80,22 +80,29 @@
         </w:rPr>
         <w:t xml:space="preserve">Client: </w:t>
       </w:r>
-      <w:proofErr w:type="spellStart"/>
-      <w:r>
-        <w:rPr>
-          <w:b/>
-          <w:bCs/>
-        </w:rPr>
-        <w:t>Village</w:t>
-      </w:r>
-      <w:r>
-        <w:rPr>
-          <w:b/>
-          <w:bCs/>
-        </w:rPr>
-        <w:t>Tech</w:t>
-      </w:r>
-      <w:proofErr w:type="spellEnd"/>
+      <w:r>
+        <w:rPr>
+          <w:b/>
+          <w:bCs/>
+        </w:rPr>
+        <w:t xml:space="preserve">Sol Little </w:t>
+      </w:r>
+      <w:proofErr w:type="gramStart"/>
+      <w:r>
+        <w:rPr>
+          <w:b/>
+          <w:bCs/>
+        </w:rPr>
+        <w:t>By</w:t>
+      </w:r>
+      <w:proofErr w:type="gramEnd"/>
+      <w:r>
+        <w:rPr>
+          <w:b/>
+          <w:bCs/>
+        </w:rPr>
+        <w:t xml:space="preserve"> Little Enterprise</w:t>
+      </w:r>
     </w:p>
     <w:p>
       <w:pPr>
@@ -3069,6 +3076,7 @@
   <w:style w:type="character" w:default="1" w:styleId="DefaultParagraphFont">
     <w:name w:val="Default Paragraph Font"/>
     <w:uiPriority w:val="1"/>
+    <w:semiHidden/>
     <w:unhideWhenUsed/>
   </w:style>
   <w:style w:type="table" w:default="1" w:styleId="TableNormal">

</xml_diff>